<commit_message>
Fixed directories, added about.html (Empty)
</commit_message>
<xml_diff>
--- a/extras/Discovery Log.docx
+++ b/extras/Discovery Log.docx
@@ -174,15 +174,7 @@
     <w:p/>
     <w:p>
       <w:r>
-        <w:t xml:space="preserve">This week was more of a practical week since we started to learn the concepts of </w:t>
-      </w:r>
-      <w:proofErr w:type="spellStart"/>
-      <w:r>
-        <w:t>Markup</w:t>
-      </w:r>
-      <w:proofErr w:type="spellEnd"/>
-      <w:r>
-        <w:t xml:space="preserve"> Languages and HTML. We started with basic stuff, like creating our first HTML file and learning important elements and how to use them.</w:t>
+        <w:t>This week was more of a practical week since we started to learn the concepts of Markup Languages and HTML. We started with basic stuff, like creating our first HTML file and learning important elements and how to use them.</w:t>
       </w:r>
     </w:p>
     <w:p>
@@ -259,11 +251,56 @@
       <w:r>
         <w:t>.</w:t>
       </w:r>
+      <w:r>
+        <w:t xml:space="preserve"> We started with the basics of CSS and the different types of it. With that we created our first stylesheet and tin</w:t>
+      </w:r>
+      <w:r>
+        <w:t>kered with some style examples.</w:t>
+      </w:r>
+    </w:p>
+    <w:p/>
+    <w:p>
+      <w:r>
+        <w:t xml:space="preserve">We also got shown a cool Star Wars opening crawl completely animated using </w:t>
+      </w:r>
+      <w:r>
+        <w:t>only CSS to make</w:t>
+      </w:r>
+      <w:r>
+        <w:t xml:space="preserve"> the</w:t>
+      </w:r>
+      <w:r>
+        <w:t xml:space="preserve"> </w:t>
+      </w:r>
+      <w:r>
+        <w:rPr>
+          <w:i/>
+        </w:rPr>
+        <w:t>keyframe</w:t>
+      </w:r>
+      <w:r>
+        <w:t xml:space="preserve"> animations</w:t>
+      </w:r>
+      <w:r>
+        <w:t xml:space="preserve"> and all the styles that were applied to the text</w:t>
+      </w:r>
+      <w:r>
+        <w:t>.</w:t>
+      </w:r>
+      <w:r>
+        <w:t xml:space="preserve"> The repository can be found [here](</w:t>
+      </w:r>
+      <w:r>
+        <w:t xml:space="preserve"> https://github.com/portsoc/episodeiv</w:t>
+      </w:r>
+      <w:r>
+        <w:t>)</w:t>
+      </w:r>
+      <w:r>
+        <w:t>.</w:t>
+      </w:r>
       <w:bookmarkStart w:id="0" w:name="_GoBack"/>
       <w:bookmarkEnd w:id="0"/>
-      <w:r>
-        <w:t xml:space="preserve"> </w:t>
-      </w:r>
     </w:p>
     <w:sectPr>
       <w:pgSz w:w="11900" w:h="16840"/>
@@ -717,6 +754,17 @@
       <w:bCs/>
     </w:rPr>
   </w:style>
+  <w:style w:type="character" w:styleId="Hiperligao">
+    <w:name w:val="Hyperlink"/>
+    <w:basedOn w:val="Tipodeletrapredefinidodopargrafo"/>
+    <w:uiPriority w:val="99"/>
+    <w:unhideWhenUsed/>
+    <w:rsid w:val="006862FF"/>
+    <w:rPr>
+      <w:color w:val="0563C1" w:themeColor="hyperlink"/>
+      <w:u w:val="single"/>
+    </w:rPr>
+  </w:style>
 </w:styles>
 </file>
 

</xml_diff>

<commit_message>
Fixed hrefs, and added background to pages
</commit_message>
<xml_diff>
--- a/extras/Discovery Log.docx
+++ b/extras/Discovery Log.docx
@@ -174,7 +174,15 @@
     <w:p/>
     <w:p>
       <w:r>
-        <w:t>This week was more of a practical week since we started to learn the concepts of Markup Languages and HTML. We started with basic stuff, like creating our first HTML file and learning important elements and how to use them.</w:t>
+        <w:t xml:space="preserve">This week was more of a practical week since we started to learn the concepts of </w:t>
+      </w:r>
+      <w:proofErr w:type="spellStart"/>
+      <w:r>
+        <w:t>Markup</w:t>
+      </w:r>
+      <w:proofErr w:type="spellEnd"/>
+      <w:r>
+        <w:t xml:space="preserve"> Languages and HTML. We started with basic stuff, like creating our first HTML file and learning important elements and how to use them.</w:t>
       </w:r>
     </w:p>
     <w:p>
@@ -272,12 +280,14 @@
       <w:r>
         <w:t xml:space="preserve"> </w:t>
       </w:r>
+      <w:proofErr w:type="spellStart"/>
       <w:r>
         <w:rPr>
           <w:i/>
         </w:rPr>
         <w:t>keyframe</w:t>
       </w:r>
+      <w:proofErr w:type="spellEnd"/>
       <w:r>
         <w:t xml:space="preserve"> animations</w:t>
       </w:r>
@@ -291,14 +301,22 @@
         <w:t xml:space="preserve"> The repository can be found [here](</w:t>
       </w:r>
       <w:r>
-        <w:t xml:space="preserve"> https://github.com/portsoc/episodeiv</w:t>
-      </w:r>
-      <w:r>
-        <w:t>)</w:t>
-      </w:r>
+        <w:t xml:space="preserve"> </w:t>
+      </w:r>
+      <w:hyperlink r:id="rId4" w:history="1">
+        <w:r>
+          <w:rPr>
+            <w:rStyle w:val="Hiperligao"/>
+          </w:rPr>
+          <w:t>https://github.com/portsoc/episodeiv)</w:t>
+        </w:r>
+      </w:hyperlink>
       <w:r>
         <w:t>.</w:t>
       </w:r>
+    </w:p>
+    <w:p/>
+    <w:p>
       <w:bookmarkStart w:id="0" w:name="_GoBack"/>
       <w:bookmarkEnd w:id="0"/>
     </w:p>

</xml_diff>

<commit_message>
Updated redundant CSS, updated Discovery Log
</commit_message>
<xml_diff>
--- a/extras/Discovery Log.docx
+++ b/extras/Discovery Log.docx
@@ -174,15 +174,7 @@
     <w:p/>
     <w:p>
       <w:r>
-        <w:t xml:space="preserve">This week was more of a practical week since we started to learn the concepts of </w:t>
-      </w:r>
-      <w:proofErr w:type="spellStart"/>
-      <w:r>
-        <w:t>Markup</w:t>
-      </w:r>
-      <w:proofErr w:type="spellEnd"/>
-      <w:r>
-        <w:t xml:space="preserve"> Languages and HTML. We started with basic stuff, like creating our first HTML file and learning important elements and how to use them.</w:t>
+        <w:t>This week was more of a practical week since we started to learn the concepts of Markup Languages and HTML. We started with basic stuff, like creating our first HTML file and learning important elements and how to use them.</w:t>
       </w:r>
     </w:p>
     <w:p>
@@ -280,14 +272,12 @@
       <w:r>
         <w:t xml:space="preserve"> </w:t>
       </w:r>
-      <w:proofErr w:type="spellStart"/>
       <w:r>
         <w:rPr>
           <w:i/>
         </w:rPr>
         <w:t>keyframe</w:t>
       </w:r>
-      <w:proofErr w:type="spellEnd"/>
       <w:r>
         <w:t xml:space="preserve"> animations</w:t>
       </w:r>
@@ -317,9 +307,509 @@
     </w:p>
     <w:p/>
     <w:p>
+      <w:pPr>
+        <w:rPr>
+          <w:b/>
+        </w:rPr>
+      </w:pPr>
+      <w:r>
+        <w:rPr>
+          <w:b/>
+        </w:rPr>
+        <w:t>Week 8</w:t>
+      </w:r>
+    </w:p>
+    <w:p>
+      <w:r>
+        <w:t>In this week we looked at how to improve our productivity and efficiency, by improving the environment we code in, for example, customizing Atom with packages and themes.</w:t>
+      </w:r>
+      <w:r>
+        <w:t xml:space="preserve"> </w:t>
+      </w:r>
+      <w:r>
+        <w:t xml:space="preserve">We also looked at how to sync the VM with a local folder on the computer </w:t>
+      </w:r>
+      <w:r>
+        <w:t xml:space="preserve">with WinSCP or remote-sync for Atom </w:t>
+      </w:r>
+      <w:r>
+        <w:t>(so that we can update the website while it is hosted</w:t>
+      </w:r>
+      <w:r>
+        <w:t>).</w:t>
+      </w:r>
+    </w:p>
+    <w:p/>
+    <w:p>
+      <w:pPr>
+        <w:rPr>
+          <w:b/>
+        </w:rPr>
+      </w:pPr>
+      <w:r>
+        <w:rPr>
+          <w:b/>
+        </w:rPr>
+        <w:t>Week 9</w:t>
+      </w:r>
+    </w:p>
+    <w:p>
+      <w:pPr>
+        <w:rPr>
+          <w:b/>
+        </w:rPr>
+      </w:pPr>
+    </w:p>
+    <w:p>
+      <w:r>
+        <w:t>The aim of this week was to understand the concepts of design and how design affects the interaction with the user. We also did a group activity where we we’re given a couple of papers with words and we grouped them by category, and finally compare our results with the other groups, to have an understanding on how everyone thinks differently.</w:t>
+      </w:r>
+    </w:p>
+    <w:p/>
+    <w:p>
+      <w:pPr>
+        <w:rPr>
+          <w:b/>
+        </w:rPr>
+      </w:pPr>
+      <w:r>
+        <w:rPr>
+          <w:b/>
+        </w:rPr>
+        <w:t>Week 10</w:t>
+      </w:r>
+    </w:p>
+    <w:p>
+      <w:pPr>
+        <w:rPr>
+          <w:b/>
+        </w:rPr>
+      </w:pPr>
+    </w:p>
+    <w:p>
+      <w:r>
+        <w:t>This week was dedicated only to using images in HTML and how to implement them.</w:t>
+      </w:r>
+      <w:r>
+        <w:t xml:space="preserve"> The site with the example code is: (</w:t>
+      </w:r>
+      <w:hyperlink r:id="rId5" w:history="1">
+        <w:r>
+          <w:rPr>
+            <w:rStyle w:val="Hiperligao"/>
+          </w:rPr>
+          <w:t>https://portsoc.github.io/webf1_img/)</w:t>
+        </w:r>
+      </w:hyperlink>
+    </w:p>
+    <w:p/>
+    <w:p>
+      <w:pPr>
+        <w:rPr>
+          <w:b/>
+        </w:rPr>
+      </w:pPr>
+      <w:r>
+        <w:rPr>
+          <w:b/>
+        </w:rPr>
+        <w:t>Week 11-12</w:t>
+      </w:r>
+    </w:p>
+    <w:p>
+      <w:pPr>
+        <w:rPr>
+          <w:b/>
+        </w:rPr>
+      </w:pPr>
+    </w:p>
+    <w:p>
+      <w:r>
+        <w:t>*</w:t>
+      </w:r>
       <w:bookmarkStart w:id="0" w:name="_GoBack"/>
       <w:bookmarkEnd w:id="0"/>
-    </w:p>
+      <w:r>
+        <w:t>Christmas Break</w:t>
+      </w:r>
+      <w:r>
+        <w:t>*</w:t>
+      </w:r>
+    </w:p>
+    <w:p/>
+    <w:p>
+      <w:pPr>
+        <w:rPr>
+          <w:b/>
+        </w:rPr>
+      </w:pPr>
+      <w:r>
+        <w:rPr>
+          <w:b/>
+        </w:rPr>
+        <w:t>Week 13</w:t>
+      </w:r>
+    </w:p>
+    <w:p>
+      <w:pPr>
+        <w:rPr>
+          <w:b/>
+        </w:rPr>
+      </w:pPr>
+    </w:p>
+    <w:p>
+      <w:r>
+        <w:t>During this week we learned about linking between pages</w:t>
+      </w:r>
+      <w:r>
+        <w:t xml:space="preserve"> and how to have lists filled with links: </w:t>
+      </w:r>
+    </w:p>
+    <w:p/>
+    <w:p>
+      <w:pPr>
+        <w:ind w:left="720" w:right="-60"/>
+        <w:rPr>
+          <w:rFonts w:ascii="-webkit-standard" w:hAnsi="-webkit-standard" w:cs="Times New Roman"/>
+          <w:color w:val="000000"/>
+          <w:lang w:val="pt-PT" w:eastAsia="pt-PT"/>
+        </w:rPr>
+      </w:pPr>
+      <w:r>
+        <w:rPr>
+          <w:rFonts w:ascii="Consolas" w:hAnsi="Consolas" w:cs="Times New Roman"/>
+          <w:color w:val="222222"/>
+          <w:sz w:val="20"/>
+          <w:szCs w:val="20"/>
+          <w:lang w:val="pt-PT" w:eastAsia="pt-PT"/>
+        </w:rPr>
+        <w:t>&lt;section&gt;</w:t>
+      </w:r>
+    </w:p>
+    <w:p>
+      <w:pPr>
+        <w:ind w:left="720" w:right="-60"/>
+        <w:rPr>
+          <w:rFonts w:ascii="-webkit-standard" w:hAnsi="-webkit-standard" w:cs="Times New Roman"/>
+          <w:color w:val="000000"/>
+          <w:lang w:val="pt-PT" w:eastAsia="pt-PT"/>
+        </w:rPr>
+      </w:pPr>
+      <w:r>
+        <w:rPr>
+          <w:rFonts w:ascii="Consolas" w:hAnsi="Consolas" w:cs="Times New Roman"/>
+          <w:color w:val="222222"/>
+          <w:sz w:val="20"/>
+          <w:szCs w:val="20"/>
+          <w:lang w:val="pt-PT" w:eastAsia="pt-PT"/>
+        </w:rPr>
+        <w:t>   &lt;h1&gt;My Favourite Websites:&lt;/h1&gt;</w:t>
+      </w:r>
+      <w:r>
+        <w:rPr>
+          <w:rFonts w:ascii="Consolas" w:hAnsi="Consolas" w:cs="Times New Roman"/>
+          <w:color w:val="222222"/>
+          <w:sz w:val="20"/>
+          <w:szCs w:val="20"/>
+          <w:lang w:val="pt-PT" w:eastAsia="pt-PT"/>
+        </w:rPr>
+        <w:br/>
+        <w:t>   &lt;ul id=extlinks&gt;</w:t>
+      </w:r>
+    </w:p>
+    <w:p>
+      <w:pPr>
+        <w:ind w:left="720" w:right="-60"/>
+        <w:rPr>
+          <w:rFonts w:ascii="Consolas" w:hAnsi="Consolas" w:cs="Times New Roman"/>
+          <w:color w:val="222222"/>
+          <w:sz w:val="20"/>
+          <w:szCs w:val="20"/>
+          <w:lang w:val="pt-PT" w:eastAsia="pt-PT"/>
+        </w:rPr>
+      </w:pPr>
+      <w:r>
+        <w:rPr>
+          <w:rFonts w:ascii="Consolas" w:hAnsi="Consolas" w:cs="Times New Roman"/>
+          <w:color w:val="222222"/>
+          <w:sz w:val="20"/>
+          <w:szCs w:val="20"/>
+          <w:lang w:val="pt-PT" w:eastAsia="pt-PT"/>
+        </w:rPr>
+        <w:t>     &lt;li&gt;</w:t>
+      </w:r>
+      <w:r>
+        <w:rPr>
+          <w:rFonts w:ascii="Consolas" w:hAnsi="Consolas" w:cs="Times New Roman"/>
+          <w:color w:val="222222"/>
+          <w:sz w:val="20"/>
+          <w:szCs w:val="20"/>
+          <w:lang w:val="pt-PT" w:eastAsia="pt-PT"/>
+        </w:rPr>
+        <w:t>&lt;a href=”www.reddit.com”&gt;</w:t>
+      </w:r>
+      <w:r>
+        <w:rPr>
+          <w:rFonts w:ascii="Consolas" w:hAnsi="Consolas" w:cs="Times New Roman"/>
+          <w:color w:val="222222"/>
+          <w:sz w:val="20"/>
+          <w:szCs w:val="20"/>
+          <w:lang w:val="pt-PT" w:eastAsia="pt-PT"/>
+        </w:rPr>
+        <w:t>Reddit</w:t>
+      </w:r>
+      <w:r>
+        <w:rPr>
+          <w:rFonts w:ascii="Consolas" w:hAnsi="Consolas" w:cs="Times New Roman"/>
+          <w:color w:val="222222"/>
+          <w:sz w:val="20"/>
+          <w:szCs w:val="20"/>
+          <w:lang w:val="pt-PT" w:eastAsia="pt-PT"/>
+        </w:rPr>
+        <w:t>&lt;/a&gt;</w:t>
+      </w:r>
+      <w:r>
+        <w:rPr>
+          <w:rFonts w:ascii="Consolas" w:hAnsi="Consolas" w:cs="Times New Roman"/>
+          <w:color w:val="222222"/>
+          <w:sz w:val="20"/>
+          <w:szCs w:val="20"/>
+          <w:lang w:val="pt-PT" w:eastAsia="pt-PT"/>
+        </w:rPr>
+        <w:t>&lt;/li&gt;</w:t>
+      </w:r>
+    </w:p>
+    <w:p>
+      <w:pPr>
+        <w:ind w:left="720" w:right="-60"/>
+        <w:rPr>
+          <w:rFonts w:ascii="Consolas" w:hAnsi="Consolas" w:cs="Times New Roman"/>
+          <w:color w:val="222222"/>
+          <w:sz w:val="20"/>
+          <w:szCs w:val="20"/>
+          <w:lang w:val="pt-PT" w:eastAsia="pt-PT"/>
+        </w:rPr>
+      </w:pPr>
+      <w:r>
+        <w:rPr>
+          <w:rFonts w:ascii="Consolas" w:hAnsi="Consolas" w:cs="Times New Roman"/>
+          <w:color w:val="222222"/>
+          <w:sz w:val="20"/>
+          <w:szCs w:val="20"/>
+          <w:lang w:val="pt-PT" w:eastAsia="pt-PT"/>
+        </w:rPr>
+        <w:t>     &lt;li&gt;</w:t>
+      </w:r>
+      <w:r>
+        <w:rPr>
+          <w:rFonts w:ascii="Consolas" w:hAnsi="Consolas" w:cs="Times New Roman"/>
+          <w:color w:val="222222"/>
+          <w:sz w:val="20"/>
+          <w:szCs w:val="20"/>
+          <w:lang w:val="pt-PT" w:eastAsia="pt-PT"/>
+        </w:rPr>
+        <w:t>&lt;a href=”</w:t>
+      </w:r>
+      <w:r>
+        <w:rPr>
+          <w:rFonts w:ascii="Consolas" w:hAnsi="Consolas" w:cs="Times New Roman"/>
+          <w:color w:val="222222"/>
+          <w:sz w:val="20"/>
+          <w:szCs w:val="20"/>
+          <w:lang w:val="pt-PT" w:eastAsia="pt-PT"/>
+        </w:rPr>
+        <w:t>www.youtube.com</w:t>
+      </w:r>
+      <w:r>
+        <w:rPr>
+          <w:rFonts w:ascii="Consolas" w:hAnsi="Consolas" w:cs="Times New Roman"/>
+          <w:color w:val="222222"/>
+          <w:sz w:val="20"/>
+          <w:szCs w:val="20"/>
+          <w:lang w:val="pt-PT" w:eastAsia="pt-PT"/>
+        </w:rPr>
+        <w:t>”&gt;</w:t>
+      </w:r>
+      <w:r>
+        <w:rPr>
+          <w:rFonts w:ascii="Consolas" w:hAnsi="Consolas" w:cs="Times New Roman"/>
+          <w:color w:val="222222"/>
+          <w:sz w:val="20"/>
+          <w:szCs w:val="20"/>
+          <w:lang w:val="pt-PT" w:eastAsia="pt-PT"/>
+        </w:rPr>
+        <w:t>Youtube</w:t>
+      </w:r>
+      <w:r>
+        <w:rPr>
+          <w:rFonts w:ascii="Consolas" w:hAnsi="Consolas" w:cs="Times New Roman"/>
+          <w:color w:val="222222"/>
+          <w:sz w:val="20"/>
+          <w:szCs w:val="20"/>
+          <w:lang w:val="pt-PT" w:eastAsia="pt-PT"/>
+        </w:rPr>
+        <w:t>&lt;/a&gt;</w:t>
+      </w:r>
+      <w:r>
+        <w:rPr>
+          <w:rFonts w:ascii="Consolas" w:hAnsi="Consolas" w:cs="Times New Roman"/>
+          <w:color w:val="222222"/>
+          <w:sz w:val="20"/>
+          <w:szCs w:val="20"/>
+          <w:lang w:val="pt-PT" w:eastAsia="pt-PT"/>
+        </w:rPr>
+        <w:t>&lt;/li&gt;</w:t>
+      </w:r>
+    </w:p>
+    <w:p>
+      <w:pPr>
+        <w:ind w:left="720" w:right="-60"/>
+        <w:rPr>
+          <w:rFonts w:ascii="-webkit-standard" w:hAnsi="-webkit-standard" w:cs="Times New Roman"/>
+          <w:color w:val="000000"/>
+          <w:lang w:val="pt-PT" w:eastAsia="pt-PT"/>
+        </w:rPr>
+      </w:pPr>
+      <w:r>
+        <w:rPr>
+          <w:rFonts w:ascii="Consolas" w:hAnsi="Consolas" w:cs="Times New Roman"/>
+          <w:color w:val="222222"/>
+          <w:sz w:val="20"/>
+          <w:szCs w:val="20"/>
+          <w:lang w:val="pt-PT" w:eastAsia="pt-PT"/>
+        </w:rPr>
+        <w:t>     &lt;li&gt;</w:t>
+      </w:r>
+      <w:r>
+        <w:rPr>
+          <w:rFonts w:ascii="Consolas" w:hAnsi="Consolas" w:cs="Times New Roman"/>
+          <w:color w:val="222222"/>
+          <w:sz w:val="20"/>
+          <w:szCs w:val="20"/>
+          <w:lang w:val="pt-PT" w:eastAsia="pt-PT"/>
+        </w:rPr>
+        <w:t>&lt;a href=”</w:t>
+      </w:r>
+      <w:r>
+        <w:rPr>
+          <w:rFonts w:ascii="Consolas" w:hAnsi="Consolas" w:cs="Times New Roman"/>
+          <w:color w:val="222222"/>
+          <w:sz w:val="20"/>
+          <w:szCs w:val="20"/>
+          <w:lang w:val="pt-PT" w:eastAsia="pt-PT"/>
+        </w:rPr>
+        <w:t>www.gmail.com</w:t>
+      </w:r>
+      <w:r>
+        <w:rPr>
+          <w:rFonts w:ascii="Consolas" w:hAnsi="Consolas" w:cs="Times New Roman"/>
+          <w:color w:val="222222"/>
+          <w:sz w:val="20"/>
+          <w:szCs w:val="20"/>
+          <w:lang w:val="pt-PT" w:eastAsia="pt-PT"/>
+        </w:rPr>
+        <w:t>”&gt;&lt;/a&gt;</w:t>
+      </w:r>
+      <w:r>
+        <w:rPr>
+          <w:rFonts w:ascii="Consolas" w:hAnsi="Consolas" w:cs="Times New Roman"/>
+          <w:color w:val="222222"/>
+          <w:sz w:val="20"/>
+          <w:szCs w:val="20"/>
+          <w:lang w:val="pt-PT" w:eastAsia="pt-PT"/>
+        </w:rPr>
+        <w:t>Gmail</w:t>
+      </w:r>
+      <w:r>
+        <w:rPr>
+          <w:rFonts w:ascii="Consolas" w:hAnsi="Consolas" w:cs="Times New Roman"/>
+          <w:color w:val="222222"/>
+          <w:sz w:val="20"/>
+          <w:szCs w:val="20"/>
+          <w:lang w:val="pt-PT" w:eastAsia="pt-PT"/>
+        </w:rPr>
+        <w:t>&lt;/li&gt;</w:t>
+      </w:r>
+      <w:r>
+        <w:rPr>
+          <w:rFonts w:ascii="Consolas" w:hAnsi="Consolas" w:cs="Times New Roman"/>
+          <w:color w:val="222222"/>
+          <w:sz w:val="20"/>
+          <w:szCs w:val="20"/>
+          <w:lang w:val="pt-PT" w:eastAsia="pt-PT"/>
+        </w:rPr>
+        <w:br/>
+        <w:t>   &lt;/ul&gt;</w:t>
+      </w:r>
+    </w:p>
+    <w:p>
+      <w:pPr>
+        <w:ind w:left="720" w:right="-60"/>
+        <w:rPr>
+          <w:rFonts w:ascii="Consolas" w:hAnsi="Consolas" w:cs="Times New Roman"/>
+          <w:color w:val="222222"/>
+          <w:sz w:val="20"/>
+          <w:szCs w:val="20"/>
+          <w:lang w:val="pt-PT" w:eastAsia="pt-PT"/>
+        </w:rPr>
+      </w:pPr>
+      <w:r>
+        <w:rPr>
+          <w:rFonts w:ascii="Consolas" w:hAnsi="Consolas" w:cs="Times New Roman"/>
+          <w:color w:val="222222"/>
+          <w:sz w:val="20"/>
+          <w:szCs w:val="20"/>
+          <w:lang w:val="pt-PT" w:eastAsia="pt-PT"/>
+        </w:rPr>
+        <w:t> &lt;/section&gt;</w:t>
+      </w:r>
+    </w:p>
+    <w:p>
+      <w:pPr>
+        <w:ind w:right="-60"/>
+        <w:rPr>
+          <w:rFonts w:ascii="Consolas" w:hAnsi="Consolas" w:cs="Times New Roman"/>
+          <w:color w:val="222222"/>
+          <w:sz w:val="20"/>
+          <w:szCs w:val="20"/>
+          <w:lang w:val="pt-PT" w:eastAsia="pt-PT"/>
+        </w:rPr>
+      </w:pPr>
+    </w:p>
+    <w:p>
+      <w:pPr>
+        <w:ind w:right="-60"/>
+        <w:rPr>
+          <w:rFonts w:ascii="Consolas" w:hAnsi="Consolas" w:cs="Times New Roman"/>
+          <w:color w:val="222222"/>
+          <w:sz w:val="20"/>
+          <w:szCs w:val="20"/>
+          <w:lang w:val="pt-PT" w:eastAsia="pt-PT"/>
+        </w:rPr>
+      </w:pPr>
+    </w:p>
+    <w:p>
+      <w:pPr>
+        <w:ind w:right="-60"/>
+        <w:rPr>
+          <w:rFonts w:ascii="Calibri" w:hAnsi="Calibri" w:cs="Times New Roman"/>
+          <w:b/>
+          <w:color w:val="000000"/>
+          <w:lang w:val="pt-PT" w:eastAsia="pt-PT"/>
+        </w:rPr>
+      </w:pPr>
+      <w:r>
+        <w:rPr>
+          <w:rFonts w:ascii="Calibri" w:hAnsi="Calibri" w:cs="Times New Roman"/>
+          <w:b/>
+          <w:color w:val="222222"/>
+          <w:lang w:val="pt-PT" w:eastAsia="pt-PT"/>
+        </w:rPr>
+        <w:t>Week 14</w:t>
+      </w:r>
+    </w:p>
+    <w:p/>
+    <w:p/>
     <w:sectPr>
       <w:pgSz w:w="11900" w:h="16840"/>
       <w:pgMar w:top="1417" w:right="1701" w:bottom="1417" w:left="1701" w:header="708" w:footer="708" w:gutter="0"/>
@@ -783,6 +1273,21 @@
       <w:u w:val="single"/>
     </w:rPr>
   </w:style>
+  <w:style w:type="paragraph" w:styleId="NormalWeb">
+    <w:name w:val="Normal (Web)"/>
+    <w:basedOn w:val="Normal"/>
+    <w:uiPriority w:val="99"/>
+    <w:semiHidden/>
+    <w:unhideWhenUsed/>
+    <w:rsid w:val="00AD2A1B"/>
+    <w:pPr>
+      <w:spacing w:before="100" w:beforeAutospacing="1" w:after="100" w:afterAutospacing="1"/>
+    </w:pPr>
+    <w:rPr>
+      <w:rFonts w:ascii="Times New Roman" w:hAnsi="Times New Roman" w:cs="Times New Roman"/>
+      <w:lang w:val="pt-PT" w:eastAsia="pt-PT"/>
+    </w:rPr>
+  </w:style>
 </w:styles>
 </file>
 

</xml_diff>

<commit_message>
Fixed CSS, updated Discovery Log, Finished DL
</commit_message>
<xml_diff>
--- a/extras/Discovery Log.docx
+++ b/extras/Discovery Log.docx
@@ -427,385 +427,372 @@
       <w:r>
         <w:t>*</w:t>
       </w:r>
+      <w:r>
+        <w:t>Christmas Break</w:t>
+      </w:r>
+      <w:r>
+        <w:t>*</w:t>
+      </w:r>
+    </w:p>
+    <w:p/>
+    <w:p>
+      <w:pPr>
+        <w:rPr>
+          <w:b/>
+        </w:rPr>
+      </w:pPr>
+      <w:r>
+        <w:rPr>
+          <w:b/>
+        </w:rPr>
+        <w:t>Week 13</w:t>
+      </w:r>
+    </w:p>
+    <w:p>
+      <w:pPr>
+        <w:rPr>
+          <w:b/>
+        </w:rPr>
+      </w:pPr>
+    </w:p>
+    <w:p>
+      <w:r>
+        <w:t>During this week we learned about linking between pages</w:t>
+      </w:r>
+      <w:r>
+        <w:t xml:space="preserve"> and how to have lists filled with links: </w:t>
+      </w:r>
+    </w:p>
+    <w:p/>
+    <w:p>
+      <w:pPr>
+        <w:ind w:left="720" w:right="-60"/>
+        <w:rPr>
+          <w:rFonts w:ascii="-webkit-standard" w:hAnsi="-webkit-standard" w:cs="Times New Roman"/>
+          <w:color w:val="000000"/>
+          <w:lang w:val="pt-PT" w:eastAsia="pt-PT"/>
+        </w:rPr>
+      </w:pPr>
+      <w:r>
+        <w:rPr>
+          <w:rFonts w:ascii="Consolas" w:hAnsi="Consolas" w:cs="Times New Roman"/>
+          <w:color w:val="222222"/>
+          <w:sz w:val="20"/>
+          <w:szCs w:val="20"/>
+          <w:lang w:val="pt-PT" w:eastAsia="pt-PT"/>
+        </w:rPr>
+        <w:t>&lt;section&gt;</w:t>
+      </w:r>
+    </w:p>
+    <w:p>
+      <w:pPr>
+        <w:ind w:left="720" w:right="-60"/>
+        <w:rPr>
+          <w:rFonts w:ascii="-webkit-standard" w:hAnsi="-webkit-standard" w:cs="Times New Roman"/>
+          <w:color w:val="000000"/>
+          <w:lang w:val="pt-PT" w:eastAsia="pt-PT"/>
+        </w:rPr>
+      </w:pPr>
+      <w:r>
+        <w:rPr>
+          <w:rFonts w:ascii="Consolas" w:hAnsi="Consolas" w:cs="Times New Roman"/>
+          <w:color w:val="222222"/>
+          <w:sz w:val="20"/>
+          <w:szCs w:val="20"/>
+          <w:lang w:val="pt-PT" w:eastAsia="pt-PT"/>
+        </w:rPr>
+        <w:t>   &lt;h1&gt;My Favourite Websites:&lt;/h1&gt;</w:t>
+      </w:r>
+      <w:r>
+        <w:rPr>
+          <w:rFonts w:ascii="Consolas" w:hAnsi="Consolas" w:cs="Times New Roman"/>
+          <w:color w:val="222222"/>
+          <w:sz w:val="20"/>
+          <w:szCs w:val="20"/>
+          <w:lang w:val="pt-PT" w:eastAsia="pt-PT"/>
+        </w:rPr>
+        <w:br/>
+        <w:t>   &lt;ul id=extlinks&gt;</w:t>
+      </w:r>
+    </w:p>
+    <w:p>
+      <w:pPr>
+        <w:ind w:left="720" w:right="-60"/>
+        <w:rPr>
+          <w:rFonts w:ascii="Consolas" w:hAnsi="Consolas" w:cs="Times New Roman"/>
+          <w:color w:val="222222"/>
+          <w:sz w:val="20"/>
+          <w:szCs w:val="20"/>
+          <w:lang w:val="pt-PT" w:eastAsia="pt-PT"/>
+        </w:rPr>
+      </w:pPr>
+      <w:r>
+        <w:rPr>
+          <w:rFonts w:ascii="Consolas" w:hAnsi="Consolas" w:cs="Times New Roman"/>
+          <w:color w:val="222222"/>
+          <w:sz w:val="20"/>
+          <w:szCs w:val="20"/>
+          <w:lang w:val="pt-PT" w:eastAsia="pt-PT"/>
+        </w:rPr>
+        <w:t>     &lt;li&gt;</w:t>
+      </w:r>
+      <w:r>
+        <w:rPr>
+          <w:rFonts w:ascii="Consolas" w:hAnsi="Consolas" w:cs="Times New Roman"/>
+          <w:color w:val="222222"/>
+          <w:sz w:val="20"/>
+          <w:szCs w:val="20"/>
+          <w:lang w:val="pt-PT" w:eastAsia="pt-PT"/>
+        </w:rPr>
+        <w:t>&lt;a href=”www.reddit.com”&gt;</w:t>
+      </w:r>
+      <w:r>
+        <w:rPr>
+          <w:rFonts w:ascii="Consolas" w:hAnsi="Consolas" w:cs="Times New Roman"/>
+          <w:color w:val="222222"/>
+          <w:sz w:val="20"/>
+          <w:szCs w:val="20"/>
+          <w:lang w:val="pt-PT" w:eastAsia="pt-PT"/>
+        </w:rPr>
+        <w:t>Reddit</w:t>
+      </w:r>
+      <w:r>
+        <w:rPr>
+          <w:rFonts w:ascii="Consolas" w:hAnsi="Consolas" w:cs="Times New Roman"/>
+          <w:color w:val="222222"/>
+          <w:sz w:val="20"/>
+          <w:szCs w:val="20"/>
+          <w:lang w:val="pt-PT" w:eastAsia="pt-PT"/>
+        </w:rPr>
+        <w:t>&lt;/a&gt;</w:t>
+      </w:r>
+      <w:r>
+        <w:rPr>
+          <w:rFonts w:ascii="Consolas" w:hAnsi="Consolas" w:cs="Times New Roman"/>
+          <w:color w:val="222222"/>
+          <w:sz w:val="20"/>
+          <w:szCs w:val="20"/>
+          <w:lang w:val="pt-PT" w:eastAsia="pt-PT"/>
+        </w:rPr>
+        <w:t>&lt;/li&gt;</w:t>
+      </w:r>
+    </w:p>
+    <w:p>
+      <w:pPr>
+        <w:ind w:left="720" w:right="-60"/>
+        <w:rPr>
+          <w:rFonts w:ascii="Consolas" w:hAnsi="Consolas" w:cs="Times New Roman"/>
+          <w:color w:val="222222"/>
+          <w:sz w:val="20"/>
+          <w:szCs w:val="20"/>
+          <w:lang w:val="pt-PT" w:eastAsia="pt-PT"/>
+        </w:rPr>
+      </w:pPr>
+      <w:r>
+        <w:rPr>
+          <w:rFonts w:ascii="Consolas" w:hAnsi="Consolas" w:cs="Times New Roman"/>
+          <w:color w:val="222222"/>
+          <w:sz w:val="20"/>
+          <w:szCs w:val="20"/>
+          <w:lang w:val="pt-PT" w:eastAsia="pt-PT"/>
+        </w:rPr>
+        <w:t>     &lt;li&gt;</w:t>
+      </w:r>
+      <w:r>
+        <w:rPr>
+          <w:rFonts w:ascii="Consolas" w:hAnsi="Consolas" w:cs="Times New Roman"/>
+          <w:color w:val="222222"/>
+          <w:sz w:val="20"/>
+          <w:szCs w:val="20"/>
+          <w:lang w:val="pt-PT" w:eastAsia="pt-PT"/>
+        </w:rPr>
+        <w:t>&lt;a href=”www.youtube.com”&gt;</w:t>
+      </w:r>
+      <w:r>
+        <w:rPr>
+          <w:rFonts w:ascii="Consolas" w:hAnsi="Consolas" w:cs="Times New Roman"/>
+          <w:color w:val="222222"/>
+          <w:sz w:val="20"/>
+          <w:szCs w:val="20"/>
+          <w:lang w:val="pt-PT" w:eastAsia="pt-PT"/>
+        </w:rPr>
+        <w:t>Youtube</w:t>
+      </w:r>
+      <w:r>
+        <w:rPr>
+          <w:rFonts w:ascii="Consolas" w:hAnsi="Consolas" w:cs="Times New Roman"/>
+          <w:color w:val="222222"/>
+          <w:sz w:val="20"/>
+          <w:szCs w:val="20"/>
+          <w:lang w:val="pt-PT" w:eastAsia="pt-PT"/>
+        </w:rPr>
+        <w:t>&lt;/a&gt;</w:t>
+      </w:r>
+      <w:r>
+        <w:rPr>
+          <w:rFonts w:ascii="Consolas" w:hAnsi="Consolas" w:cs="Times New Roman"/>
+          <w:color w:val="222222"/>
+          <w:sz w:val="20"/>
+          <w:szCs w:val="20"/>
+          <w:lang w:val="pt-PT" w:eastAsia="pt-PT"/>
+        </w:rPr>
+        <w:t>&lt;/li&gt;</w:t>
+      </w:r>
+    </w:p>
+    <w:p>
+      <w:pPr>
+        <w:ind w:left="720" w:right="-60"/>
+        <w:rPr>
+          <w:rFonts w:ascii="-webkit-standard" w:hAnsi="-webkit-standard" w:cs="Times New Roman"/>
+          <w:color w:val="000000"/>
+          <w:lang w:val="pt-PT" w:eastAsia="pt-PT"/>
+        </w:rPr>
+      </w:pPr>
+      <w:r>
+        <w:rPr>
+          <w:rFonts w:ascii="Consolas" w:hAnsi="Consolas" w:cs="Times New Roman"/>
+          <w:color w:val="222222"/>
+          <w:sz w:val="20"/>
+          <w:szCs w:val="20"/>
+          <w:lang w:val="pt-PT" w:eastAsia="pt-PT"/>
+        </w:rPr>
+        <w:t>     &lt;li&gt;</w:t>
+      </w:r>
+      <w:r>
+        <w:rPr>
+          <w:rFonts w:ascii="Consolas" w:hAnsi="Consolas" w:cs="Times New Roman"/>
+          <w:color w:val="222222"/>
+          <w:sz w:val="20"/>
+          <w:szCs w:val="20"/>
+          <w:lang w:val="pt-PT" w:eastAsia="pt-PT"/>
+        </w:rPr>
+        <w:t>&lt;a href=”www.gmail.com”&gt;&lt;/a&gt;</w:t>
+      </w:r>
+      <w:r>
+        <w:rPr>
+          <w:rFonts w:ascii="Consolas" w:hAnsi="Consolas" w:cs="Times New Roman"/>
+          <w:color w:val="222222"/>
+          <w:sz w:val="20"/>
+          <w:szCs w:val="20"/>
+          <w:lang w:val="pt-PT" w:eastAsia="pt-PT"/>
+        </w:rPr>
+        <w:t>Gmail</w:t>
+      </w:r>
+      <w:r>
+        <w:rPr>
+          <w:rFonts w:ascii="Consolas" w:hAnsi="Consolas" w:cs="Times New Roman"/>
+          <w:color w:val="222222"/>
+          <w:sz w:val="20"/>
+          <w:szCs w:val="20"/>
+          <w:lang w:val="pt-PT" w:eastAsia="pt-PT"/>
+        </w:rPr>
+        <w:t>&lt;/li&gt;</w:t>
+      </w:r>
+      <w:r>
+        <w:rPr>
+          <w:rFonts w:ascii="Consolas" w:hAnsi="Consolas" w:cs="Times New Roman"/>
+          <w:color w:val="222222"/>
+          <w:sz w:val="20"/>
+          <w:szCs w:val="20"/>
+          <w:lang w:val="pt-PT" w:eastAsia="pt-PT"/>
+        </w:rPr>
+        <w:br/>
+        <w:t>   &lt;/ul&gt;</w:t>
+      </w:r>
+    </w:p>
+    <w:p>
+      <w:pPr>
+        <w:ind w:left="720" w:right="-60"/>
+        <w:rPr>
+          <w:rFonts w:ascii="Consolas" w:hAnsi="Consolas" w:cs="Times New Roman"/>
+          <w:color w:val="222222"/>
+          <w:sz w:val="20"/>
+          <w:szCs w:val="20"/>
+          <w:lang w:val="pt-PT" w:eastAsia="pt-PT"/>
+        </w:rPr>
+      </w:pPr>
+      <w:r>
+        <w:rPr>
+          <w:rFonts w:ascii="Consolas" w:hAnsi="Consolas" w:cs="Times New Roman"/>
+          <w:color w:val="222222"/>
+          <w:sz w:val="20"/>
+          <w:szCs w:val="20"/>
+          <w:lang w:val="pt-PT" w:eastAsia="pt-PT"/>
+        </w:rPr>
+        <w:t> &lt;/section&gt;</w:t>
+      </w:r>
+    </w:p>
+    <w:p>
+      <w:pPr>
+        <w:ind w:right="-60"/>
+        <w:rPr>
+          <w:rFonts w:ascii="Consolas" w:hAnsi="Consolas" w:cs="Times New Roman"/>
+          <w:color w:val="222222"/>
+          <w:sz w:val="20"/>
+          <w:szCs w:val="20"/>
+          <w:lang w:val="pt-PT" w:eastAsia="pt-PT"/>
+        </w:rPr>
+      </w:pPr>
+    </w:p>
+    <w:p>
+      <w:pPr>
+        <w:ind w:right="-60"/>
+        <w:rPr>
+          <w:rFonts w:ascii="Consolas" w:hAnsi="Consolas" w:cs="Times New Roman"/>
+          <w:color w:val="222222"/>
+          <w:sz w:val="20"/>
+          <w:szCs w:val="20"/>
+          <w:lang w:val="pt-PT" w:eastAsia="pt-PT"/>
+        </w:rPr>
+      </w:pPr>
+    </w:p>
+    <w:p>
+      <w:pPr>
+        <w:ind w:right="-60"/>
+        <w:rPr>
+          <w:rFonts w:ascii="Calibri" w:hAnsi="Calibri" w:cs="Times New Roman"/>
+          <w:b/>
+          <w:color w:val="000000"/>
+          <w:lang w:val="pt-PT" w:eastAsia="pt-PT"/>
+        </w:rPr>
+      </w:pPr>
+      <w:r>
+        <w:rPr>
+          <w:rFonts w:ascii="Calibri" w:hAnsi="Calibri" w:cs="Times New Roman"/>
+          <w:b/>
+          <w:color w:val="222222"/>
+          <w:lang w:val="pt-PT" w:eastAsia="pt-PT"/>
+        </w:rPr>
+        <w:t>Week 14</w:t>
+      </w:r>
+    </w:p>
+    <w:p/>
+    <w:p>
+      <w:r>
+        <w:t>In this weeks</w:t>
+      </w:r>
+      <w:r>
+        <w:t>’</w:t>
+      </w:r>
+      <w:r>
+        <w:t xml:space="preserve"> </w:t>
+      </w:r>
+      <w:r>
+        <w:t>practical</w:t>
+      </w:r>
+      <w:r>
+        <w:t xml:space="preserve"> we went through some</w:t>
+      </w:r>
+      <w:r>
+        <w:t xml:space="preserve"> steps in validating and reviewing websites, such as using W3C Validator and Jigsaw CSS Validator. We also talked about some steps and criteria we should apply when </w:t>
+      </w:r>
+      <w:r>
+        <w:t>reviewing our peers</w:t>
+      </w:r>
       <w:bookmarkStart w:id="0" w:name="_GoBack"/>
       <w:bookmarkEnd w:id="0"/>
       <w:r>
-        <w:t>Christmas Break</w:t>
-      </w:r>
-      <w:r>
-        <w:t>*</w:t>
-      </w:r>
-    </w:p>
-    <w:p/>
-    <w:p>
-      <w:pPr>
-        <w:rPr>
-          <w:b/>
-        </w:rPr>
-      </w:pPr>
-      <w:r>
-        <w:rPr>
-          <w:b/>
-        </w:rPr>
-        <w:t>Week 13</w:t>
-      </w:r>
-    </w:p>
-    <w:p>
-      <w:pPr>
-        <w:rPr>
-          <w:b/>
-        </w:rPr>
-      </w:pPr>
-    </w:p>
-    <w:p>
-      <w:r>
-        <w:t>During this week we learned about linking between pages</w:t>
-      </w:r>
-      <w:r>
-        <w:t xml:space="preserve"> and how to have lists filled with links: </w:t>
-      </w:r>
-    </w:p>
-    <w:p/>
-    <w:p>
-      <w:pPr>
-        <w:ind w:left="720" w:right="-60"/>
-        <w:rPr>
-          <w:rFonts w:ascii="-webkit-standard" w:hAnsi="-webkit-standard" w:cs="Times New Roman"/>
-          <w:color w:val="000000"/>
-          <w:lang w:val="pt-PT" w:eastAsia="pt-PT"/>
-        </w:rPr>
-      </w:pPr>
-      <w:r>
-        <w:rPr>
-          <w:rFonts w:ascii="Consolas" w:hAnsi="Consolas" w:cs="Times New Roman"/>
-          <w:color w:val="222222"/>
-          <w:sz w:val="20"/>
-          <w:szCs w:val="20"/>
-          <w:lang w:val="pt-PT" w:eastAsia="pt-PT"/>
-        </w:rPr>
-        <w:t>&lt;section&gt;</w:t>
-      </w:r>
-    </w:p>
-    <w:p>
-      <w:pPr>
-        <w:ind w:left="720" w:right="-60"/>
-        <w:rPr>
-          <w:rFonts w:ascii="-webkit-standard" w:hAnsi="-webkit-standard" w:cs="Times New Roman"/>
-          <w:color w:val="000000"/>
-          <w:lang w:val="pt-PT" w:eastAsia="pt-PT"/>
-        </w:rPr>
-      </w:pPr>
-      <w:r>
-        <w:rPr>
-          <w:rFonts w:ascii="Consolas" w:hAnsi="Consolas" w:cs="Times New Roman"/>
-          <w:color w:val="222222"/>
-          <w:sz w:val="20"/>
-          <w:szCs w:val="20"/>
-          <w:lang w:val="pt-PT" w:eastAsia="pt-PT"/>
-        </w:rPr>
-        <w:t>   &lt;h1&gt;My Favourite Websites:&lt;/h1&gt;</w:t>
-      </w:r>
-      <w:r>
-        <w:rPr>
-          <w:rFonts w:ascii="Consolas" w:hAnsi="Consolas" w:cs="Times New Roman"/>
-          <w:color w:val="222222"/>
-          <w:sz w:val="20"/>
-          <w:szCs w:val="20"/>
-          <w:lang w:val="pt-PT" w:eastAsia="pt-PT"/>
-        </w:rPr>
-        <w:br/>
-        <w:t>   &lt;ul id=extlinks&gt;</w:t>
-      </w:r>
-    </w:p>
-    <w:p>
-      <w:pPr>
-        <w:ind w:left="720" w:right="-60"/>
-        <w:rPr>
-          <w:rFonts w:ascii="Consolas" w:hAnsi="Consolas" w:cs="Times New Roman"/>
-          <w:color w:val="222222"/>
-          <w:sz w:val="20"/>
-          <w:szCs w:val="20"/>
-          <w:lang w:val="pt-PT" w:eastAsia="pt-PT"/>
-        </w:rPr>
-      </w:pPr>
-      <w:r>
-        <w:rPr>
-          <w:rFonts w:ascii="Consolas" w:hAnsi="Consolas" w:cs="Times New Roman"/>
-          <w:color w:val="222222"/>
-          <w:sz w:val="20"/>
-          <w:szCs w:val="20"/>
-          <w:lang w:val="pt-PT" w:eastAsia="pt-PT"/>
-        </w:rPr>
-        <w:t>     &lt;li&gt;</w:t>
-      </w:r>
-      <w:r>
-        <w:rPr>
-          <w:rFonts w:ascii="Consolas" w:hAnsi="Consolas" w:cs="Times New Roman"/>
-          <w:color w:val="222222"/>
-          <w:sz w:val="20"/>
-          <w:szCs w:val="20"/>
-          <w:lang w:val="pt-PT" w:eastAsia="pt-PT"/>
-        </w:rPr>
-        <w:t>&lt;a href=”www.reddit.com”&gt;</w:t>
-      </w:r>
-      <w:r>
-        <w:rPr>
-          <w:rFonts w:ascii="Consolas" w:hAnsi="Consolas" w:cs="Times New Roman"/>
-          <w:color w:val="222222"/>
-          <w:sz w:val="20"/>
-          <w:szCs w:val="20"/>
-          <w:lang w:val="pt-PT" w:eastAsia="pt-PT"/>
-        </w:rPr>
-        <w:t>Reddit</w:t>
-      </w:r>
-      <w:r>
-        <w:rPr>
-          <w:rFonts w:ascii="Consolas" w:hAnsi="Consolas" w:cs="Times New Roman"/>
-          <w:color w:val="222222"/>
-          <w:sz w:val="20"/>
-          <w:szCs w:val="20"/>
-          <w:lang w:val="pt-PT" w:eastAsia="pt-PT"/>
-        </w:rPr>
-        <w:t>&lt;/a&gt;</w:t>
-      </w:r>
-      <w:r>
-        <w:rPr>
-          <w:rFonts w:ascii="Consolas" w:hAnsi="Consolas" w:cs="Times New Roman"/>
-          <w:color w:val="222222"/>
-          <w:sz w:val="20"/>
-          <w:szCs w:val="20"/>
-          <w:lang w:val="pt-PT" w:eastAsia="pt-PT"/>
-        </w:rPr>
-        <w:t>&lt;/li&gt;</w:t>
-      </w:r>
-    </w:p>
-    <w:p>
-      <w:pPr>
-        <w:ind w:left="720" w:right="-60"/>
-        <w:rPr>
-          <w:rFonts w:ascii="Consolas" w:hAnsi="Consolas" w:cs="Times New Roman"/>
-          <w:color w:val="222222"/>
-          <w:sz w:val="20"/>
-          <w:szCs w:val="20"/>
-          <w:lang w:val="pt-PT" w:eastAsia="pt-PT"/>
-        </w:rPr>
-      </w:pPr>
-      <w:r>
-        <w:rPr>
-          <w:rFonts w:ascii="Consolas" w:hAnsi="Consolas" w:cs="Times New Roman"/>
-          <w:color w:val="222222"/>
-          <w:sz w:val="20"/>
-          <w:szCs w:val="20"/>
-          <w:lang w:val="pt-PT" w:eastAsia="pt-PT"/>
-        </w:rPr>
-        <w:t>     &lt;li&gt;</w:t>
-      </w:r>
-      <w:r>
-        <w:rPr>
-          <w:rFonts w:ascii="Consolas" w:hAnsi="Consolas" w:cs="Times New Roman"/>
-          <w:color w:val="222222"/>
-          <w:sz w:val="20"/>
-          <w:szCs w:val="20"/>
-          <w:lang w:val="pt-PT" w:eastAsia="pt-PT"/>
-        </w:rPr>
-        <w:t>&lt;a href=”</w:t>
-      </w:r>
-      <w:r>
-        <w:rPr>
-          <w:rFonts w:ascii="Consolas" w:hAnsi="Consolas" w:cs="Times New Roman"/>
-          <w:color w:val="222222"/>
-          <w:sz w:val="20"/>
-          <w:szCs w:val="20"/>
-          <w:lang w:val="pt-PT" w:eastAsia="pt-PT"/>
-        </w:rPr>
-        <w:t>www.youtube.com</w:t>
-      </w:r>
-      <w:r>
-        <w:rPr>
-          <w:rFonts w:ascii="Consolas" w:hAnsi="Consolas" w:cs="Times New Roman"/>
-          <w:color w:val="222222"/>
-          <w:sz w:val="20"/>
-          <w:szCs w:val="20"/>
-          <w:lang w:val="pt-PT" w:eastAsia="pt-PT"/>
-        </w:rPr>
-        <w:t>”&gt;</w:t>
-      </w:r>
-      <w:r>
-        <w:rPr>
-          <w:rFonts w:ascii="Consolas" w:hAnsi="Consolas" w:cs="Times New Roman"/>
-          <w:color w:val="222222"/>
-          <w:sz w:val="20"/>
-          <w:szCs w:val="20"/>
-          <w:lang w:val="pt-PT" w:eastAsia="pt-PT"/>
-        </w:rPr>
-        <w:t>Youtube</w:t>
-      </w:r>
-      <w:r>
-        <w:rPr>
-          <w:rFonts w:ascii="Consolas" w:hAnsi="Consolas" w:cs="Times New Roman"/>
-          <w:color w:val="222222"/>
-          <w:sz w:val="20"/>
-          <w:szCs w:val="20"/>
-          <w:lang w:val="pt-PT" w:eastAsia="pt-PT"/>
-        </w:rPr>
-        <w:t>&lt;/a&gt;</w:t>
-      </w:r>
-      <w:r>
-        <w:rPr>
-          <w:rFonts w:ascii="Consolas" w:hAnsi="Consolas" w:cs="Times New Roman"/>
-          <w:color w:val="222222"/>
-          <w:sz w:val="20"/>
-          <w:szCs w:val="20"/>
-          <w:lang w:val="pt-PT" w:eastAsia="pt-PT"/>
-        </w:rPr>
-        <w:t>&lt;/li&gt;</w:t>
-      </w:r>
-    </w:p>
-    <w:p>
-      <w:pPr>
-        <w:ind w:left="720" w:right="-60"/>
-        <w:rPr>
-          <w:rFonts w:ascii="-webkit-standard" w:hAnsi="-webkit-standard" w:cs="Times New Roman"/>
-          <w:color w:val="000000"/>
-          <w:lang w:val="pt-PT" w:eastAsia="pt-PT"/>
-        </w:rPr>
-      </w:pPr>
-      <w:r>
-        <w:rPr>
-          <w:rFonts w:ascii="Consolas" w:hAnsi="Consolas" w:cs="Times New Roman"/>
-          <w:color w:val="222222"/>
-          <w:sz w:val="20"/>
-          <w:szCs w:val="20"/>
-          <w:lang w:val="pt-PT" w:eastAsia="pt-PT"/>
-        </w:rPr>
-        <w:t>     &lt;li&gt;</w:t>
-      </w:r>
-      <w:r>
-        <w:rPr>
-          <w:rFonts w:ascii="Consolas" w:hAnsi="Consolas" w:cs="Times New Roman"/>
-          <w:color w:val="222222"/>
-          <w:sz w:val="20"/>
-          <w:szCs w:val="20"/>
-          <w:lang w:val="pt-PT" w:eastAsia="pt-PT"/>
-        </w:rPr>
-        <w:t>&lt;a href=”</w:t>
-      </w:r>
-      <w:r>
-        <w:rPr>
-          <w:rFonts w:ascii="Consolas" w:hAnsi="Consolas" w:cs="Times New Roman"/>
-          <w:color w:val="222222"/>
-          <w:sz w:val="20"/>
-          <w:szCs w:val="20"/>
-          <w:lang w:val="pt-PT" w:eastAsia="pt-PT"/>
-        </w:rPr>
-        <w:t>www.gmail.com</w:t>
-      </w:r>
-      <w:r>
-        <w:rPr>
-          <w:rFonts w:ascii="Consolas" w:hAnsi="Consolas" w:cs="Times New Roman"/>
-          <w:color w:val="222222"/>
-          <w:sz w:val="20"/>
-          <w:szCs w:val="20"/>
-          <w:lang w:val="pt-PT" w:eastAsia="pt-PT"/>
-        </w:rPr>
-        <w:t>”&gt;&lt;/a&gt;</w:t>
-      </w:r>
-      <w:r>
-        <w:rPr>
-          <w:rFonts w:ascii="Consolas" w:hAnsi="Consolas" w:cs="Times New Roman"/>
-          <w:color w:val="222222"/>
-          <w:sz w:val="20"/>
-          <w:szCs w:val="20"/>
-          <w:lang w:val="pt-PT" w:eastAsia="pt-PT"/>
-        </w:rPr>
-        <w:t>Gmail</w:t>
-      </w:r>
-      <w:r>
-        <w:rPr>
-          <w:rFonts w:ascii="Consolas" w:hAnsi="Consolas" w:cs="Times New Roman"/>
-          <w:color w:val="222222"/>
-          <w:sz w:val="20"/>
-          <w:szCs w:val="20"/>
-          <w:lang w:val="pt-PT" w:eastAsia="pt-PT"/>
-        </w:rPr>
-        <w:t>&lt;/li&gt;</w:t>
-      </w:r>
-      <w:r>
-        <w:rPr>
-          <w:rFonts w:ascii="Consolas" w:hAnsi="Consolas" w:cs="Times New Roman"/>
-          <w:color w:val="222222"/>
-          <w:sz w:val="20"/>
-          <w:szCs w:val="20"/>
-          <w:lang w:val="pt-PT" w:eastAsia="pt-PT"/>
-        </w:rPr>
-        <w:br/>
-        <w:t>   &lt;/ul&gt;</w:t>
-      </w:r>
-    </w:p>
-    <w:p>
-      <w:pPr>
-        <w:ind w:left="720" w:right="-60"/>
-        <w:rPr>
-          <w:rFonts w:ascii="Consolas" w:hAnsi="Consolas" w:cs="Times New Roman"/>
-          <w:color w:val="222222"/>
-          <w:sz w:val="20"/>
-          <w:szCs w:val="20"/>
-          <w:lang w:val="pt-PT" w:eastAsia="pt-PT"/>
-        </w:rPr>
-      </w:pPr>
-      <w:r>
-        <w:rPr>
-          <w:rFonts w:ascii="Consolas" w:hAnsi="Consolas" w:cs="Times New Roman"/>
-          <w:color w:val="222222"/>
-          <w:sz w:val="20"/>
-          <w:szCs w:val="20"/>
-          <w:lang w:val="pt-PT" w:eastAsia="pt-PT"/>
-        </w:rPr>
-        <w:t> &lt;/section&gt;</w:t>
-      </w:r>
-    </w:p>
-    <w:p>
-      <w:pPr>
-        <w:ind w:right="-60"/>
-        <w:rPr>
-          <w:rFonts w:ascii="Consolas" w:hAnsi="Consolas" w:cs="Times New Roman"/>
-          <w:color w:val="222222"/>
-          <w:sz w:val="20"/>
-          <w:szCs w:val="20"/>
-          <w:lang w:val="pt-PT" w:eastAsia="pt-PT"/>
-        </w:rPr>
-      </w:pPr>
-    </w:p>
-    <w:p>
-      <w:pPr>
-        <w:ind w:right="-60"/>
-        <w:rPr>
-          <w:rFonts w:ascii="Consolas" w:hAnsi="Consolas" w:cs="Times New Roman"/>
-          <w:color w:val="222222"/>
-          <w:sz w:val="20"/>
-          <w:szCs w:val="20"/>
-          <w:lang w:val="pt-PT" w:eastAsia="pt-PT"/>
-        </w:rPr>
-      </w:pPr>
-    </w:p>
-    <w:p>
-      <w:pPr>
-        <w:ind w:right="-60"/>
-        <w:rPr>
-          <w:rFonts w:ascii="Calibri" w:hAnsi="Calibri" w:cs="Times New Roman"/>
-          <w:b/>
-          <w:color w:val="000000"/>
-          <w:lang w:val="pt-PT" w:eastAsia="pt-PT"/>
-        </w:rPr>
-      </w:pPr>
-      <w:r>
-        <w:rPr>
-          <w:rFonts w:ascii="Calibri" w:hAnsi="Calibri" w:cs="Times New Roman"/>
-          <w:b/>
-          <w:color w:val="222222"/>
-          <w:lang w:val="pt-PT" w:eastAsia="pt-PT"/>
-        </w:rPr>
-        <w:t>Week 14</w:t>
+        <w:t xml:space="preserve"> websites.</w:t>
       </w:r>
     </w:p>
     <w:p/>

</xml_diff>